<commit_message>
Update sample document with improved content
Update sample-with-changes-comments.docx with better examples of
tracked changes and comments for demonstrating document markup modes.

Co-Authored-By: Claude Sonnet 4.5 (1M context) <noreply@anthropic.com>
</commit_message>
<xml_diff>
--- a/public/documents/sample-with-changes-comments.docx
+++ b/public/documents/sample-with-changes-comments.docx
@@ -61,7 +61,7 @@
                     <pic:cNvPicPr preferRelativeResize="0"/>
                   </pic:nvPicPr>
                   <pic:blipFill>
-                    <a:blip r:embed="rId7"/>
+                    <a:blip r:embed="rId9"/>
                     <a:srcRect b="0" l="16734" r="15935" t="0"/>
                     <a:stretch>
                       <a:fillRect/>
@@ -117,7 +117,7 @@
       </w:r>
       <w:sdt>
         <w:sdtPr>
-          <w:id w:val="-354942999"/>
+          <w:id w:val="-579852915"/>
           <w:tag w:val="goog_rdk_0"/>
         </w:sdtPr>
         <w:sdtContent>
@@ -135,10 +135,20 @@
       </w:sdt>
       <w:sdt>
         <w:sdtPr>
-          <w:id w:val="589236659"/>
+          <w:id w:val="815534948"/>
           <w:tag w:val="goog_rdk_1"/>
         </w:sdtPr>
         <w:sdtContent>
+          <w:del w:author="Jon Addams" w:id="0" w:date="2026-01-08T20:22:06Z"/>
+          <w:sdt>
+            <w:sdtPr>
+              <w:id w:val="1035029761"/>
+              <w:tag w:val="goog_rdk_2"/>
+            </w:sdtPr>
+            <w:sdtContent>
+              <w:commentRangeStart w:id="0"/>
+            </w:sdtContent>
+          </w:sdt>
           <w:del w:author="Jon Addams" w:id="0" w:date="2026-01-08T20:22:06Z">
             <w:r>
               <w:rPr>
@@ -151,6 +161,10 @@
           </w:del>
         </w:sdtContent>
       </w:sdt>
+      <w:commentRangeEnd w:id="0"/>
+      <w:r>
+        <w:commentReference w:id="0"/>
+      </w:r>
       <w:r>
         <w:rPr>
           <w:sz w:val="36"/>
@@ -190,15 +204,15 @@
       </w:r>
       <w:sdt>
         <w:sdtPr>
-          <w:id w:val="-2019324349"/>
-          <w:tag w:val="goog_rdk_2"/>
+          <w:id w:val="-2001755721"/>
+          <w:tag w:val="goog_rdk_3"/>
         </w:sdtPr>
         <w:sdtContent>
           <w:ins w:author="Jon Addams" w:id="1" w:date="2026-01-08T20:22:01Z"/>
           <w:sdt>
             <w:sdtPr>
-              <w:id w:val="-1436108945"/>
-              <w:tag w:val="goog_rdk_3"/>
+              <w:id w:val="510454055"/>
+              <w:tag w:val="goog_rdk_4"/>
             </w:sdtPr>
             <w:sdtContent>
               <w:ins w:author="Jon Addams" w:id="1" w:date="2026-01-08T20:22:01Z">
@@ -214,7 +228,7 @@
                       </w:rPr>
                     </w:rPrChange>
                   </w:rPr>
-                  <w:t xml:space="preserve">editing</w:t>
+                  <w:t xml:space="preserve">editing </w:t>
                 </w:r>
               </w:ins>
             </w:sdtContent>
@@ -224,15 +238,15 @@
       </w:sdt>
       <w:sdt>
         <w:sdtPr>
-          <w:id w:val="1650462443"/>
-          <w:tag w:val="goog_rdk_4"/>
+          <w:id w:val="938833919"/>
+          <w:tag w:val="goog_rdk_5"/>
         </w:sdtPr>
         <w:sdtContent>
           <w:del w:author="Jon Addams" w:id="1" w:date="2026-01-08T20:22:01Z"/>
           <w:sdt>
             <w:sdtPr>
-              <w:id w:val="-692129396"/>
-              <w:tag w:val="goog_rdk_5"/>
+              <w:id w:val="1284489307"/>
+              <w:tag w:val="goog_rdk_6"/>
             </w:sdtPr>
             <w:sdtContent>
               <w:del w:author="Jon Addams" w:id="1" w:date="2026-01-08T20:22:01Z">
@@ -266,10 +280,20 @@
       </w:r>
       <w:sdt>
         <w:sdtPr>
-          <w:id w:val="994803460"/>
-          <w:tag w:val="goog_rdk_6"/>
+          <w:id w:val="-1941836070"/>
+          <w:tag w:val="goog_rdk_7"/>
         </w:sdtPr>
         <w:sdtContent>
+          <w:ins w:author="Jon Addams" w:id="3" w:date="2026-01-08T20:23:35Z"/>
+          <w:sdt>
+            <w:sdtPr>
+              <w:id w:val="-427713154"/>
+              <w:tag w:val="goog_rdk_8"/>
+            </w:sdtPr>
+            <w:sdtContent>
+              <w:commentRangeStart w:id="1"/>
+            </w:sdtContent>
+          </w:sdt>
           <w:ins w:author="Jon Addams" w:id="3" w:date="2026-01-08T20:23:35Z">
             <w:r>
               <w:rPr>
@@ -304,6 +328,10 @@
           </w:ins>
         </w:sdtContent>
       </w:sdt>
+      <w:commentRangeEnd w:id="1"/>
+      <w:r>
+        <w:commentReference w:id="1"/>
+      </w:r>
       <w:r>
         <w:rPr>
           <w:sz w:val="30"/>
@@ -332,8 +360,8 @@
       </w:pPr>
       <w:sdt>
         <w:sdtPr>
-          <w:id w:val="1277092462"/>
-          <w:tag w:val="goog_rdk_8"/>
+          <w:id w:val="1411626682"/>
+          <w:tag w:val="goog_rdk_10"/>
         </w:sdtPr>
         <w:sdtContent>
           <w:del w:author="Jon Addams" w:id="4" w:date="2026-01-08T20:22:38Z">
@@ -478,7 +506,7 @@
                         <pic:cNvPicPr preferRelativeResize="0"/>
                       </pic:nvPicPr>
                       <pic:blipFill>
-                        <a:blip r:embed="rId8"/>
+                        <a:blip r:embed="rId10"/>
                         <a:srcRect/>
                         <a:stretch>
                           <a:fillRect/>
@@ -522,7 +550,7 @@
                     <pic:cNvPicPr preferRelativeResize="0"/>
                   </pic:nvPicPr>
                   <pic:blipFill>
-                    <a:blip r:embed="rId9"/>
+                    <a:blip r:embed="rId11"/>
                     <a:srcRect b="0" l="0" r="0" t="0"/>
                     <a:stretch>
                       <a:fillRect/>
@@ -550,6 +578,128 @@
     </w:sectPr>
   </w:body>
 </w:document>
+</file>
+
+<file path=word/comments.xml><?xml version="1.0" encoding="utf-8"?>
+<w:comments xmlns:mc="http://schemas.openxmlformats.org/markup-compatibility/2006" xmlns:o="urn:schemas-microsoft-com:office:office" xmlns:r="http://schemas.openxmlformats.org/officeDocument/2006/relationships" xmlns:m="http://schemas.openxmlformats.org/officeDocument/2006/math" xmlns:v="urn:schemas-microsoft-com:vml" xmlns:wp="http://schemas.openxmlformats.org/drawingml/2006/wordprocessingDrawing" xmlns:w10="urn:schemas-microsoft-com:office:word" xmlns:w="http://schemas.openxmlformats.org/wordprocessingml/2006/main" xmlns:wne="http://schemas.microsoft.com/office/word/2006/wordml" xmlns:sl="http://schemas.openxmlformats.org/schemaLibrary/2006/main" xmlns:a="http://schemas.openxmlformats.org/drawingml/2006/main" xmlns:pic="http://schemas.openxmlformats.org/drawingml/2006/picture" xmlns:c="http://schemas.openxmlformats.org/drawingml/2006/chart" xmlns:lc="http://schemas.openxmlformats.org/drawingml/2006/lockedCanvas" xmlns:dgm="http://schemas.openxmlformats.org/drawingml/2006/diagram" xmlns:wps="http://schemas.microsoft.com/office/word/2010/wordprocessingShape" xmlns:wpg="http://schemas.microsoft.com/office/word/2010/wordprocessingGroup" xmlns:w14="http://schemas.microsoft.com/office/word/2010/wordml" xmlns:w15="http://schemas.microsoft.com/office/word/2012/wordml" xmlns:w16="http://schemas.microsoft.com/office/word/2018/wordml" xmlns:w16cex="http://schemas.microsoft.com/office/word/2018/wordml/cex" xmlns:w16cid="http://schemas.microsoft.com/office/word/2016/wordml/cid" xmlns="http://schemas.microsoft.com/office/tasks/2019/documenttasks" xmlns:cr="http://schemas.microsoft.com/office/comments/2020/reactions">
+  <w:comment w:author="Jon Addams" w:id="0" w:date="2026-01-08T20:28:50Z">
+    <w:p>
+      <w:pPr>
+        <w:keepNext w:val="0"/>
+        <w:keepLines w:val="0"/>
+        <w:pageBreakBefore w:val="0"/>
+        <w:widowControl w:val="0"/>
+        <w:pBdr>
+          <w:top w:space="0" w:sz="0" w:val="nil"/>
+          <w:left w:space="0" w:sz="0" w:val="nil"/>
+          <w:bottom w:space="0" w:sz="0" w:val="nil"/>
+          <w:right w:space="0" w:sz="0" w:val="nil"/>
+          <w:between w:space="0" w:sz="0" w:val="nil"/>
+        </w:pBdr>
+        <w:shd w:fill="auto" w:val="clear"/>
+        <w:spacing w:after="0" w:before="0" w:line="240" w:lineRule="auto"/>
+        <w:ind w:left="0" w:right="0" w:firstLine="0"/>
+        <w:jc w:val="left"/>
+        <w:rPr>
+          <w:rFonts w:ascii="Arial" w:cs="Arial" w:eastAsia="Arial" w:hAnsi="Arial"/>
+          <w:b w:val="0"/>
+          <w:bCs w:val="0"/>
+          <w:i w:val="0"/>
+          <w:iCs w:val="0"/>
+          <w:smallCaps w:val="0"/>
+          <w:strike w:val="0"/>
+          <w:color w:val="000000"/>
+          <w:sz w:val="22"/>
+          <w:szCs w:val="22"/>
+          <w:u w:val="none"/>
+          <w:shd w:fill="auto" w:val="clear"/>
+          <w:vertAlign w:val="baseline"/>
+        </w:rPr>
+      </w:pPr>
+      <w:r>
+        <w:rPr>
+          <w:rFonts w:ascii="Arial" w:cs="Arial" w:eastAsia="Arial" w:hAnsi="Arial"/>
+          <w:b w:val="0"/>
+          <w:bCs w:val="0"/>
+          <w:i w:val="0"/>
+          <w:iCs w:val="0"/>
+          <w:smallCaps w:val="0"/>
+          <w:strike w:val="0"/>
+          <w:color w:val="000000"/>
+          <w:sz w:val="22"/>
+          <w:szCs w:val="22"/>
+          <w:u w:val="none"/>
+          <w:shd w:fill="auto" w:val="clear"/>
+          <w:vertAlign w:val="baseline"/>
+          <w:rtl w:val="0"/>
+        </w:rPr>
+        <w:t xml:space="preserve">Its 2025</w:t>
+      </w:r>
+    </w:p>
+  </w:comment>
+  <w:comment w:author="Jon Addams" w:id="1" w:date="2026-01-08T20:29:58Z">
+    <w:p>
+      <w:pPr>
+        <w:keepNext w:val="0"/>
+        <w:keepLines w:val="0"/>
+        <w:pageBreakBefore w:val="0"/>
+        <w:widowControl w:val="0"/>
+        <w:pBdr>
+          <w:top w:space="0" w:sz="0" w:val="nil"/>
+          <w:left w:space="0" w:sz="0" w:val="nil"/>
+          <w:bottom w:space="0" w:sz="0" w:val="nil"/>
+          <w:right w:space="0" w:sz="0" w:val="nil"/>
+          <w:between w:space="0" w:sz="0" w:val="nil"/>
+        </w:pBdr>
+        <w:shd w:fill="auto" w:val="clear"/>
+        <w:spacing w:after="0" w:before="0" w:line="240" w:lineRule="auto"/>
+        <w:ind w:left="0" w:right="0" w:firstLine="0"/>
+        <w:jc w:val="left"/>
+        <w:rPr>
+          <w:rFonts w:ascii="Arial" w:cs="Arial" w:eastAsia="Arial" w:hAnsi="Arial"/>
+          <w:b w:val="0"/>
+          <w:bCs w:val="0"/>
+          <w:i w:val="0"/>
+          <w:iCs w:val="0"/>
+          <w:smallCaps w:val="0"/>
+          <w:strike w:val="0"/>
+          <w:color w:val="000000"/>
+          <w:sz w:val="22"/>
+          <w:szCs w:val="22"/>
+          <w:u w:val="none"/>
+          <w:shd w:fill="auto" w:val="clear"/>
+          <w:vertAlign w:val="baseline"/>
+        </w:rPr>
+      </w:pPr>
+      <w:r>
+        <w:rPr>
+          <w:rFonts w:ascii="Arial" w:cs="Arial" w:eastAsia="Arial" w:hAnsi="Arial"/>
+          <w:b w:val="0"/>
+          <w:bCs w:val="0"/>
+          <w:i w:val="0"/>
+          <w:iCs w:val="0"/>
+          <w:smallCaps w:val="0"/>
+          <w:strike w:val="0"/>
+          <w:color w:val="000000"/>
+          <w:sz w:val="22"/>
+          <w:szCs w:val="22"/>
+          <w:u w:val="none"/>
+          <w:shd w:fill="auto" w:val="clear"/>
+          <w:vertAlign w:val="baseline"/>
+          <w:rtl w:val="0"/>
+        </w:rPr>
+        <w:t xml:space="preserve">Document Authoring is a WYSIWYG editor for web applications that offers a familiar, page-based experience similar to Google Docs or Microsoft Word, enabling you to create, edit, and export rich documents with advanced word processing features.</w:t>
+      </w:r>
+    </w:p>
+  </w:comment>
+</w:comments>
+</file>
+
+<file path=word/commentsExtended.xml><?xml version="1.0" encoding="utf-8"?>
+<w15:commentsEx xmlns:mc="http://schemas.openxmlformats.org/markup-compatibility/2006" xmlns:o="urn:schemas-microsoft-com:office:office" xmlns:r="http://schemas.openxmlformats.org/officeDocument/2006/relationships" xmlns:m="http://schemas.openxmlformats.org/officeDocument/2006/math" xmlns:v="urn:schemas-microsoft-com:vml" xmlns:wp="http://schemas.openxmlformats.org/drawingml/2006/wordprocessingDrawing" xmlns:w10="urn:schemas-microsoft-com:office:word" xmlns:w="http://schemas.openxmlformats.org/wordprocessingml/2006/main" xmlns:wne="http://schemas.microsoft.com/office/word/2006/wordml" xmlns:sl="http://schemas.openxmlformats.org/schemaLibrary/2006/main" xmlns:a="http://schemas.openxmlformats.org/drawingml/2006/main" xmlns:pic="http://schemas.openxmlformats.org/drawingml/2006/picture" xmlns:c="http://schemas.openxmlformats.org/drawingml/2006/chart" xmlns:lc="http://schemas.openxmlformats.org/drawingml/2006/lockedCanvas" xmlns:dgm="http://schemas.openxmlformats.org/drawingml/2006/diagram" xmlns:wps="http://schemas.microsoft.com/office/word/2010/wordprocessingShape" xmlns:wpg="http://schemas.microsoft.com/office/word/2010/wordprocessingGroup" xmlns:w14="http://schemas.microsoft.com/office/word/2010/wordml" xmlns:w15="http://schemas.microsoft.com/office/word/2012/wordml" xmlns:w16="http://schemas.microsoft.com/office/word/2018/wordml" xmlns:w16cex="http://schemas.microsoft.com/office/word/2018/wordml/cex" xmlns:w16cid="http://schemas.microsoft.com/office/word/2016/wordml/cid" xmlns="http://schemas.microsoft.com/office/tasks/2019/documenttasks" xmlns:cr="http://schemas.microsoft.com/office/comments/2020/reactions">
+  <w15:commentEx w15:paraId="00000009" w15:done="0"/>
+  <w15:commentEx w15:paraId="0000000A" w15:done="0"/>
+</w15:commentsEx>
 </file>
 
 <file path=word/numbering.xml><?xml version="1.0" encoding="utf-8"?>
@@ -1080,7 +1230,7 @@
 
 <file path=customXML/item1.xml><?xml version="1.0" encoding="utf-8"?>
 <go:gDocsCustomXmlDataStorage xmlns:go="http://customooxmlschemas.google.com/" xmlns:r="http://schemas.openxmlformats.org/officeDocument/2006/relationships" uri="GoogleDocsCustomDataVersion2">
-  <go:docsCustomData xmlns:go="http://customooxmlschemas.google.com/" roundtripDataSignature="AMtx7mjUIh4LXIwV+D7Z+RarvWeu+Ac0SQ==">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</go:docsCustomData>
+  <go:docsCustomData xmlns:go="http://customooxmlschemas.google.com/" roundtripDataSignature="AMtx7mi6oIkjC7O1SjV3dKt82/NddPypwA==">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</go:docsCustomData>
 </go:gDocsCustomXmlDataStorage>
 </file>
 

</xml_diff>